<commit_message>
Fixing typo in homework assignment document.
</commit_message>
<xml_diff>
--- a/assignments/TechnologySetupChecklist_Assignment.docx
+++ b/assignments/TechnologySetupChecklist_Assignment.docx
@@ -1564,6 +1564,18 @@
       <w:shd w:val="clear" w:color="auto" w:fill="E1DFDD"/>
     </w:rPr>
   </w:style>
+  <w:style w:type="character" w:styleId="FollowedHyperlink">
+    <w:name w:val="FollowedHyperlink"/>
+    <w:basedOn w:val="DefaultParagraphFont"/>
+    <w:uiPriority w:val="99"/>
+    <w:semiHidden/>
+    <w:unhideWhenUsed/>
+    <w:rsid w:val="007D7B57"/>
+    <w:rPr>
+      <w:color w:val="96607D" w:themeColor="followedHyperlink"/>
+      <w:u w:val="single"/>
+    </w:rPr>
+  </w:style>
 </w:styles>
 </file>
 

</xml_diff>